<commit_message>
Fixed Epic 2 report
</commit_message>
<xml_diff>
--- a/ai_11/oleksii_ivanov/Epic 2/Practice_Lab_Report_2.docx
+++ b/ai_11/oleksii_ivanov/Epic 2/Practice_Lab_Report_2.docx
@@ -190,7 +190,7 @@
           <w:rtl w:val="0"/>
         </w:rPr>
         <w:tab/>
-        <w:t xml:space="preserve">Лабораторних та практичних робіт № (замінити і вказати номери лабораторних з ВНС)</w:t>
+        <w:t xml:space="preserve">Лабораторних та практичних робіт № 2</w:t>
       </w:r>
     </w:p>
     <w:p>
@@ -1853,12 +1853,12 @@
           <wp:inline distB="114300" distT="114300" distL="114300" distR="114300">
             <wp:extent cx="3302155" cy="5839295"/>
             <wp:effectExtent b="0" l="0" r="0" t="0"/>
-            <wp:docPr id="11" name="image9.png"/>
+            <wp:docPr id="11" name="image6.png"/>
             <a:graphic>
               <a:graphicData uri="http://schemas.openxmlformats.org/drawingml/2006/picture">
                 <pic:pic>
                   <pic:nvPicPr>
-                    <pic:cNvPr id="0" name="image9.png"/>
+                    <pic:cNvPr id="0" name="image6.png"/>
                     <pic:cNvPicPr preferRelativeResize="0"/>
                   </pic:nvPicPr>
                   <pic:blipFill>
@@ -3598,12 +3598,12 @@
           <wp:inline distB="114300" distT="114300" distL="114300" distR="114300">
             <wp:extent cx="3648075" cy="6075458"/>
             <wp:effectExtent b="0" l="0" r="0" t="0"/>
-            <wp:docPr id="8" name="image5.png"/>
+            <wp:docPr id="8" name="image9.png"/>
             <a:graphic>
               <a:graphicData uri="http://schemas.openxmlformats.org/drawingml/2006/picture">
                 <pic:pic>
                   <pic:nvPicPr>
-                    <pic:cNvPr id="0" name="image5.png"/>
+                    <pic:cNvPr id="0" name="image9.png"/>
                     <pic:cNvPicPr preferRelativeResize="0"/>
                   </pic:nvPicPr>
                   <pic:blipFill>
@@ -20722,12 +20722,12 @@
           <wp:inline distB="114300" distT="114300" distL="114300" distR="114300">
             <wp:extent cx="6300160" cy="1663700"/>
             <wp:effectExtent b="0" l="0" r="0" t="0"/>
-            <wp:docPr id="12" name="image1.png"/>
+            <wp:docPr id="12" name="image5.png"/>
             <a:graphic>
               <a:graphicData uri="http://schemas.openxmlformats.org/drawingml/2006/picture">
                 <pic:pic>
                   <pic:nvPicPr>
-                    <pic:cNvPr id="0" name="image1.png"/>
+                    <pic:cNvPr id="0" name="image5.png"/>
                     <pic:cNvPicPr preferRelativeResize="0"/>
                   </pic:nvPicPr>
                   <pic:blipFill>
@@ -21057,12 +21057,12 @@
           <wp:inline distB="114300" distT="114300" distL="114300" distR="114300">
             <wp:extent cx="4171950" cy="2505075"/>
             <wp:effectExtent b="0" l="0" r="0" t="0"/>
-            <wp:docPr id="10" name="image6.png"/>
+            <wp:docPr id="10" name="image11.png"/>
             <a:graphic>
               <a:graphicData uri="http://schemas.openxmlformats.org/drawingml/2006/picture">
                 <pic:pic>
                   <pic:nvPicPr>
-                    <pic:cNvPr id="0" name="image6.png"/>
+                    <pic:cNvPr id="0" name="image11.png"/>
                     <pic:cNvPicPr preferRelativeResize="0"/>
                   </pic:nvPicPr>
                   <pic:blipFill>
@@ -21399,12 +21399,12 @@
           <wp:inline distB="114300" distT="114300" distL="114300" distR="114300">
             <wp:extent cx="3962400" cy="428625"/>
             <wp:effectExtent b="0" l="0" r="0" t="0"/>
-            <wp:docPr id="7" name="image11.png"/>
+            <wp:docPr id="7" name="image1.png"/>
             <a:graphic>
               <a:graphicData uri="http://schemas.openxmlformats.org/drawingml/2006/picture">
                 <pic:pic>
                   <pic:nvPicPr>
-                    <pic:cNvPr id="0" name="image11.png"/>
+                    <pic:cNvPr id="0" name="image1.png"/>
                     <pic:cNvPicPr preferRelativeResize="0"/>
                   </pic:nvPicPr>
                   <pic:blipFill>
@@ -24063,7 +24063,7 @@
 
 <file path=customXML/item1.xml><?xml version="1.0" encoding="utf-8"?>
 <go:gDocsCustomXmlDataStorage xmlns:go="http://customooxmlschemas.google.com/" xmlns:r="http://schemas.openxmlformats.org/officeDocument/2006/relationships" uri="GoogleDocsCustomDataVersion1">
-  <go:docsCustomData xmlns:go="http://customooxmlschemas.google.com/" roundtripDataSignature="AMtx7miL8VnuW1PnKs72rmOduz0Vy82NbA==">AMUW2mUjB3Qwc7ANj/ypvJe++BZCw0UPZyeTE2LImvDFwEqi61PlpvJR8/8DrDehkC3FPpvMwPnyYdtJYeaDBhxHN/c/qQsY0oGli+fi3iark9yZa4gnAcXbcFclcSXk2Pbho428XqWWFExJQKSukpbu7gojy04q6ElptIpcPS1IJ+xBRCuEcRzNBTHNq6/yg1RtufTRpT4xpU1Am3Ec47NNQT5+7B6VLQ==</go:docsCustomData>
+  <go:docsCustomData xmlns:go="http://customooxmlschemas.google.com/" roundtripDataSignature="AMtx7miL8VnuW1PnKs72rmOduz0Vy82NbA==">AMUW2mUu9/1n+YRe7CHOXbbFyj/4w5mxBmHWjCJbW5dk9BT4lNfnQ3a70BgFV2o0h57l5ytn1QSkKtmmktiEwdMQnlRLqRrjBJO5yCcGXF5yQKqWD8CMALIrLsVt9h8nRJKncWrVrF8d8VxQqiwkcXXvs4YY4fZEn71blzb+ajblfSpnaD/KX35pq0LP6Prqlb/ADAlZd5FJc/nHgIegm7BEc6wIusDG4A==</go:docsCustomData>
 </go:gDocsCustomXmlDataStorage>
 </file>
 

</xml_diff>